<commit_message>
add make_indices tests; tweak existing tests
</commit_message>
<xml_diff>
--- a/app/main/mse22/for_testing/test_files/content/list-no-conclusion.docx
+++ b/app/main/mse22/for_testing/test_files/content/list-no-conclusion.docx
@@ -111,7 +111,7 @@
           <w:sz w:val="28"/>
           <w:szCs w:val="28"/>
         </w:rPr>
-        <w:t xml:space="preserve">1.1 </w:t>
+        <w:t xml:space="preserve">1.1. </w:t>
       </w:r>
       <w:r>
         <w:rPr>
@@ -146,7 +146,7 @@
           <w:sz w:val="28"/>
           <w:szCs w:val="28"/>
         </w:rPr>
-        <w:t>1.2 Текст 2…………………………………………………………………………..9</w:t>
+        <w:t>1.2. Текст 2…………………………………………………………………………..9</w:t>
       </w:r>
     </w:p>
     <w:p>
@@ -159,10 +159,7 @@
         </w:rPr>
       </w:pPr>
       <w:r>
-        <w:rPr>
-          <w:sz w:val="28"/>
-          <w:szCs w:val="28"/>
-        </w:rPr>
+        <w:rPr/>
       </w:r>
     </w:p>
     <w:sectPr>
@@ -203,7 +200,7 @@
     </w:r>
     <w:r>
       <w:rPr/>
-      <w:t>2</w:t>
+      <w:t>0</w:t>
     </w:r>
     <w:r>
       <w:rPr/>

</xml_diff>